<commit_message>
Changed names in PID. Added quality requirement to 'Any special issues or considerations' in PID.
</commit_message>
<xml_diff>
--- a/mannam_UseCaseAnalysis.docx
+++ b/mannam_UseCaseAnalysis.docx
@@ -2090,7 +2090,6 @@
           <w:ilvl w:val="0"/>
           <w:numId w:val="1"/>
         </w:numPr>
-        <w:spacing w:after="240"/>
         <w:jc w:val="both"/>
       </w:pPr>
       <w:r>
@@ -2103,6 +2102,21 @@
       <w:proofErr w:type="spellEnd"/>
       <w:r>
         <w:t xml:space="preserve">  COMM 101 formerly known as SPCH 101</w:t>
+      </w:r>
+    </w:p>
+    <w:p>
+      <w:pPr>
+        <w:numPr>
+          <w:ilvl w:val="0"/>
+          <w:numId w:val="1"/>
+        </w:numPr>
+        <w:tabs>
+          <w:tab w:val="left" w:pos="8280"/>
+        </w:tabs>
+        <w:jc w:val="both"/>
+      </w:pPr>
+      <w:r>
+        <w:t>Should be mobile compatible.</w:t>
       </w:r>
     </w:p>
     <w:p>
@@ -2245,7 +2259,10 @@
       </w:r>
       <w:proofErr w:type="spellStart"/>
       <w:r>
-        <w:t>SearchExisting</w:t>
+        <w:t>Search</w:t>
+      </w:r>
+      <w:r>
+        <w:t>Syllabi</w:t>
       </w:r>
       <w:proofErr w:type="spellEnd"/>
     </w:p>
@@ -2331,6 +2348,8 @@
       <w:r>
         <w:t>EditSyllabus</w:t>
       </w:r>
+      <w:bookmarkStart w:id="14" w:name="_GoBack"/>
+      <w:bookmarkEnd w:id="14"/>
       <w:proofErr w:type="spellEnd"/>
     </w:p>
     <w:p>
@@ -2357,7 +2376,10 @@
       </w:r>
       <w:proofErr w:type="spellStart"/>
       <w:r>
-        <w:t>SortExisting</w:t>
+        <w:t>Sort</w:t>
+      </w:r>
+      <w:r>
+        <w:t>Syllabi</w:t>
       </w:r>
       <w:proofErr w:type="spellEnd"/>
     </w:p>
@@ -7388,8 +7410,6 @@
           <w:rFonts w:ascii="Century Gothic" w:hAnsi="Century Gothic"/>
         </w:rPr>
       </w:pPr>
-      <w:bookmarkStart w:id="14" w:name="_GoBack"/>
-      <w:bookmarkEnd w:id="14"/>
     </w:p>
     <w:p>
       <w:pPr>

</xml_diff>